<commit_message>
fix: Change bullet character from large filled circle to small bullet point
Changed the bullet character in all List Paragraph items from '●' (U+25CF
BLACK CIRCLE) to '•' (U+2022 BULLET) to match the formatting guide
specifications. This fixes the issue where bullets appeared disproportionately
large in all sections, particularly noticeable in the Primary Care section.

All other formatting (headings, body text, list paragraphs) verified to be
correct per FORMATTING_GUIDE.md:
- Heading 1: Times New Roman, 17pt, Bold, #2E74B5
- Heading 2: Times New Roman, 14pt, Bold, #2E74B5
- Heading 3: Times New Roman, 13pt, Bold, #1F4D78
- Heading 4: Times New Roman, 11pt, Italic, #2E74B5
- Body Text: Arial, 11pt
- List Paragraph: Arial, 11pt with small bullet (•)

Added Python verification scripts for future formatting checks.
</commit_message>
<xml_diff>
--- a/docs/Cordance/Cordance_insights_bank_draft.docx
+++ b/docs/Cordance/Cordance_insights_bank_draft.docx
@@ -17176,7 +17176,7 @@
     <w:lvl w:ilvl="0" w15:tentative="1">
       <w:start w:val="1"/>
       <w:numFmt w:val="bullet"/>
-      <w:lvlText w:val="●"/>
+      <w:lvlText w:val="•"/>
       <w:lvlJc w:val="left"/>
       <w:pPr>
         <w:ind w:left="720" w:hanging="360"/>
@@ -17203,7 +17203,7 @@
     <w:lvl w:ilvl="3" w15:tentative="1">
       <w:start w:val="1"/>
       <w:numFmt w:val="bullet"/>
-      <w:lvlText w:val="●"/>
+      <w:lvlText w:val="•"/>
       <w:lvlJc w:val="left"/>
       <w:pPr>
         <w:ind w:left="2880" w:hanging="360"/>
@@ -17230,7 +17230,7 @@
     <w:lvl w:ilvl="6" w15:tentative="1">
       <w:start w:val="1"/>
       <w:numFmt w:val="bullet"/>
-      <w:lvlText w:val="●"/>
+      <w:lvlText w:val="•"/>
       <w:lvlJc w:val="left"/>
       <w:pPr>
         <w:ind w:left="5040" w:hanging="360"/>
@@ -17239,7 +17239,7 @@
     <w:lvl w:ilvl="7" w15:tentative="1">
       <w:start w:val="1"/>
       <w:numFmt w:val="bullet"/>
-      <w:lvlText w:val="●"/>
+      <w:lvlText w:val="•"/>
       <w:lvlJc w:val="left"/>
       <w:pPr>
         <w:ind w:left="5760" w:hanging="360"/>
@@ -17248,7 +17248,7 @@
     <w:lvl w:ilvl="8" w15:tentative="1">
       <w:start w:val="1"/>
       <w:numFmt w:val="bullet"/>
-      <w:lvlText w:val="●"/>
+      <w:lvlText w:val="•"/>
       <w:lvlJc w:val="left"/>
       <w:pPr>
         <w:ind w:left="6480" w:hanging="360"/>

</xml_diff>